<commit_message>
Smart Bin Requirements Document
Signed-off-by: Ananya Jana <ananya.jana@gmail.com>
</commit_message>
<xml_diff>
--- a/Docs/Smart Bin Requirements Document.docx
+++ b/Docs/Smart Bin Requirements Document.docx
@@ -352,6 +352,13 @@
     <w:p/>
     <w:sdt>
       <w:sdtPr>
+        <w:rPr>
+          <w:rFonts w:asciiTheme="minorHAnsi" w:eastAsiaTheme="minorEastAsia" w:hAnsiTheme="minorHAnsi" w:cstheme="minorBidi"/>
+          <w:color w:val="auto"/>
+          <w:sz w:val="22"/>
+          <w:szCs w:val="22"/>
+          <w:lang w:eastAsia="zh-CN"/>
+        </w:rPr>
         <w:id w:val="-599176484"/>
         <w:docPartObj>
           <w:docPartGallery w:val="Table of Contents"/>
@@ -360,14 +367,9 @@
       </w:sdtPr>
       <w:sdtEndPr>
         <w:rPr>
-          <w:rFonts w:asciiTheme="minorHAnsi" w:eastAsiaTheme="minorEastAsia" w:hAnsiTheme="minorHAnsi" w:cstheme="minorBidi"/>
           <w:b/>
           <w:bCs/>
           <w:noProof/>
-          <w:color w:val="auto"/>
-          <w:sz w:val="22"/>
-          <w:szCs w:val="22"/>
-          <w:lang w:eastAsia="zh-CN"/>
         </w:rPr>
       </w:sdtEndPr>
       <w:sdtContent>
@@ -1895,8 +1897,6 @@
       <w:pPr>
         <w:pStyle w:val="Heading1"/>
       </w:pPr>
-      <w:bookmarkStart w:id="1" w:name="_GoBack"/>
-      <w:bookmarkEnd w:id="1"/>
       <w:r>
         <w:t>1. Introduction</w:t>
       </w:r>
@@ -1918,11 +1918,11 @@
           <w:numId w:val="4"/>
         </w:numPr>
       </w:pPr>
-      <w:bookmarkStart w:id="2" w:name="_Toc428859992"/>
+      <w:bookmarkStart w:id="1" w:name="_Toc428859992"/>
       <w:r>
         <w:t>Purpose of this document</w:t>
       </w:r>
-      <w:bookmarkEnd w:id="2"/>
+      <w:bookmarkEnd w:id="1"/>
     </w:p>
     <w:p>
       <w:r>
@@ -1937,11 +1937,11 @@
           <w:numId w:val="4"/>
         </w:numPr>
       </w:pPr>
-      <w:bookmarkStart w:id="3" w:name="_Toc428859993"/>
+      <w:bookmarkStart w:id="2" w:name="_Toc428859993"/>
       <w:r>
         <w:t>Scope of the Project</w:t>
       </w:r>
-      <w:bookmarkEnd w:id="3"/>
+      <w:bookmarkEnd w:id="2"/>
     </w:p>
     <w:p>
       <w:r>
@@ -2001,11 +2001,11 @@
           <w:numId w:val="4"/>
         </w:numPr>
       </w:pPr>
-      <w:bookmarkStart w:id="4" w:name="_Toc428859994"/>
+      <w:bookmarkStart w:id="3" w:name="_Toc428859994"/>
       <w:r>
         <w:t>Definitions, Acronyms and Abbreviations</w:t>
       </w:r>
-      <w:bookmarkEnd w:id="4"/>
+      <w:bookmarkEnd w:id="3"/>
     </w:p>
     <w:p>
       <w:r>
@@ -2020,81 +2020,98 @@
           <w:numId w:val="4"/>
         </w:numPr>
       </w:pPr>
-      <w:bookmarkStart w:id="5" w:name="_Toc428859995"/>
+      <w:bookmarkStart w:id="4" w:name="_Toc428859995"/>
       <w:r>
         <w:t>References</w:t>
       </w:r>
+      <w:bookmarkEnd w:id="4"/>
+    </w:p>
+    <w:p>
+      <w:r>
+        <w:t>N/A</w:t>
+      </w:r>
+    </w:p>
+    <w:p>
+      <w:pPr>
+        <w:pStyle w:val="Heading1"/>
+      </w:pPr>
+      <w:bookmarkStart w:id="5" w:name="_Toc428859996"/>
+      <w:r>
+        <w:t>1.5 Overview of the Remainder of the Document</w:t>
+      </w:r>
       <w:bookmarkEnd w:id="5"/>
     </w:p>
     <w:p>
       <w:r>
-        <w:t>N/A</w:t>
-      </w:r>
-    </w:p>
+        <w:t>In the rest of this document will cover the detailed description of the various functionalities of the app, assumptions and the constraints (if there is any), user roles and responsibilities etc.</w:t>
+      </w:r>
+    </w:p>
+    <w:p/>
     <w:p>
       <w:pPr>
         <w:pStyle w:val="Heading1"/>
       </w:pPr>
-      <w:bookmarkStart w:id="6" w:name="_Toc428859996"/>
-      <w:r>
-        <w:t>1.5 Overview of the Remainder of the Document</w:t>
+      <w:bookmarkStart w:id="6" w:name="_Toc428859997"/>
+    </w:p>
+    <w:p>
+      <w:pPr>
+        <w:pStyle w:val="Heading1"/>
+      </w:pPr>
+      <w:r>
+        <w:t>2. General Description</w:t>
       </w:r>
       <w:bookmarkEnd w:id="6"/>
     </w:p>
     <w:p>
-      <w:r>
-        <w:t>In the rest of this document will cover the detailed description of the various functionalities of the app, assumptions and the constraints (if there is any), user roles and responsibilities etc.</w:t>
-      </w:r>
-    </w:p>
-    <w:p/>
-    <w:p>
       <w:pPr>
         <w:pStyle w:val="Heading1"/>
       </w:pPr>
-      <w:bookmarkStart w:id="7" w:name="_Toc428859997"/>
+      <w:bookmarkStart w:id="7" w:name="_Toc428859998"/>
+      <w:r>
+        <w:t>2.1 Product Perspective</w:t>
+      </w:r>
+      <w:bookmarkEnd w:id="7"/>
     </w:p>
     <w:p>
       <w:pPr>
         <w:pStyle w:val="Heading1"/>
       </w:pPr>
-      <w:r>
-        <w:t>2. General Description</w:t>
-      </w:r>
-      <w:bookmarkEnd w:id="7"/>
-    </w:p>
-    <w:p>
-      <w:r>
-        <w:t>This app will be used mainly</w:t>
+      <w:bookmarkStart w:id="8" w:name="_Toc428859999"/>
+      <w:r>
+        <w:t>2.2 Product Functions</w:t>
+      </w:r>
+      <w:bookmarkEnd w:id="8"/>
+    </w:p>
+    <w:p>
+      <w:r>
+        <w:t>Functional Requirements</w:t>
+      </w:r>
+    </w:p>
+    <w:p>
+      <w:r>
+        <w:t>Non-functional Requirements</w:t>
+      </w:r>
+    </w:p>
+    <w:p>
+      <w:r>
+        <w:t>Interface Requirements</w:t>
       </w:r>
     </w:p>
     <w:p>
       <w:pPr>
         <w:pStyle w:val="Heading1"/>
       </w:pPr>
-      <w:bookmarkStart w:id="8" w:name="_Toc428859998"/>
-      <w:r>
-        <w:t>2.1 Product Perspective</w:t>
-      </w:r>
-      <w:bookmarkEnd w:id="8"/>
-    </w:p>
-    <w:p>
-      <w:pPr>
-        <w:pStyle w:val="Heading1"/>
-      </w:pPr>
-      <w:bookmarkStart w:id="9" w:name="_Toc428859999"/>
-      <w:r>
-        <w:t>2.2 Product Functions</w:t>
+      <w:bookmarkStart w:id="9" w:name="_Toc428860000"/>
+      <w:r>
+        <w:t>2.3 User Characteristics/Roles and Responsibilities</w:t>
       </w:r>
       <w:bookmarkEnd w:id="9"/>
     </w:p>
     <w:p>
-      <w:pPr>
-        <w:pStyle w:val="Heading1"/>
-      </w:pPr>
-      <w:bookmarkStart w:id="10" w:name="_Toc428860000"/>
-      <w:r>
-        <w:t>2.3 User Characteristics/Roles and Responsibilities</w:t>
-      </w:r>
+      <w:r>
+        <w:t>This app will be used mainly by NGOs or BBMP for quick detection of almost full garbage bins and collection and garbage from them. They can</w:t>
+      </w:r>
+      <w:bookmarkStart w:id="10" w:name="_GoBack"/>
       <w:bookmarkEnd w:id="10"/>
     </w:p>
     <w:p>
@@ -3386,7 +3403,7 @@
 </file>
 
 <file path=customXml/itemProps1.xml><?xml version="1.0" encoding="utf-8"?>
-<ds:datastoreItem xmlns:ds="http://schemas.openxmlformats.org/officeDocument/2006/customXml" ds:itemID="{E39641AA-FCB2-4E96-82A0-844949CD8FC6}">
+<ds:datastoreItem xmlns:ds="http://schemas.openxmlformats.org/officeDocument/2006/customXml" ds:itemID="{70A4B4DD-8B9A-4E26-9F41-8B99DB77009D}">
   <ds:schemaRefs>
     <ds:schemaRef ds:uri="http://schemas.openxmlformats.org/officeDocument/2006/bibliography"/>
   </ds:schemaRefs>

</xml_diff>

<commit_message>
Adding Pooja's input on product functionality
Signed-off-by: Ananya Jana <ananya.jana@gmail.com>
</commit_message>
<xml_diff>
--- a/Docs/Smart Bin Requirements Document.docx
+++ b/Docs/Smart Bin Requirements Document.docx
@@ -33,7 +33,25 @@
           <w:sz w:val="32"/>
           <w:szCs w:val="32"/>
         </w:rPr>
-        <w:t>Mobile App to Show Fill Levels of all Bins in Any area</w:t>
+        <w:t>Mobile App to S</w:t>
+      </w:r>
+      <w:r>
+        <w:rPr>
+          <w:i/>
+          <w:sz w:val="32"/>
+          <w:szCs w:val="32"/>
+        </w:rPr>
+        <w:t>how Fill Levels of all Bins in any A</w:t>
+      </w:r>
+      <w:bookmarkStart w:id="0" w:name="_GoBack"/>
+      <w:bookmarkEnd w:id="0"/>
+      <w:r>
+        <w:rPr>
+          <w:i/>
+          <w:sz w:val="32"/>
+          <w:szCs w:val="32"/>
+        </w:rPr>
+        <w:t>rea</w:t>
       </w:r>
     </w:p>
     <w:p/>
@@ -111,16 +129,16 @@
         <w:tblLook w:val="04A0" w:firstRow="1" w:lastRow="0" w:firstColumn="1" w:lastColumn="0" w:noHBand="0" w:noVBand="1"/>
       </w:tblPr>
       <w:tblGrid>
-        <w:gridCol w:w="1870"/>
-        <w:gridCol w:w="1870"/>
-        <w:gridCol w:w="1870"/>
-        <w:gridCol w:w="1870"/>
+        <w:gridCol w:w="1075"/>
+        <w:gridCol w:w="1080"/>
+        <w:gridCol w:w="1890"/>
+        <w:gridCol w:w="3435"/>
         <w:gridCol w:w="1870"/>
       </w:tblGrid>
       <w:tr>
         <w:tc>
           <w:tcPr>
-            <w:tcW w:w="1870" w:type="dxa"/>
+            <w:tcW w:w="1075" w:type="dxa"/>
             <w:shd w:val="clear" w:color="auto" w:fill="3E89CE"/>
           </w:tcPr>
           <w:p>
@@ -134,7 +152,7 @@
         </w:tc>
         <w:tc>
           <w:tcPr>
-            <w:tcW w:w="1870" w:type="dxa"/>
+            <w:tcW w:w="1080" w:type="dxa"/>
             <w:shd w:val="clear" w:color="auto" w:fill="3E89CE"/>
           </w:tcPr>
           <w:p>
@@ -148,7 +166,7 @@
         </w:tc>
         <w:tc>
           <w:tcPr>
-            <w:tcW w:w="1870" w:type="dxa"/>
+            <w:tcW w:w="1890" w:type="dxa"/>
             <w:shd w:val="clear" w:color="auto" w:fill="3E89CE"/>
           </w:tcPr>
           <w:p>
@@ -157,6 +175,25 @@
                 <w:color w:val="FFFFFF" w:themeColor="background1"/>
               </w:rPr>
               <w:t>Date</w:t>
+            </w:r>
+          </w:p>
+        </w:tc>
+        <w:tc>
+          <w:tcPr>
+            <w:tcW w:w="3435" w:type="dxa"/>
+            <w:shd w:val="clear" w:color="auto" w:fill="3E89CE"/>
+          </w:tcPr>
+          <w:p>
+            <w:pPr>
+              <w:rPr>
+                <w:color w:val="FFFFFF" w:themeColor="background1"/>
+              </w:rPr>
+            </w:pPr>
+            <w:r>
+              <w:rPr>
+                <w:color w:val="FFFFFF" w:themeColor="background1"/>
+              </w:rPr>
+              <w:t>Author</w:t>
             </w:r>
           </w:p>
         </w:tc>
@@ -175,25 +212,6 @@
               <w:rPr>
                 <w:color w:val="FFFFFF" w:themeColor="background1"/>
               </w:rPr>
-              <w:t>Author</w:t>
-            </w:r>
-          </w:p>
-        </w:tc>
-        <w:tc>
-          <w:tcPr>
-            <w:tcW w:w="1870" w:type="dxa"/>
-            <w:shd w:val="clear" w:color="auto" w:fill="3E89CE"/>
-          </w:tcPr>
-          <w:p>
-            <w:pPr>
-              <w:rPr>
-                <w:color w:val="FFFFFF" w:themeColor="background1"/>
-              </w:rPr>
-            </w:pPr>
-            <w:r>
-              <w:rPr>
-                <w:color w:val="FFFFFF" w:themeColor="background1"/>
-              </w:rPr>
               <w:t>Feature</w:t>
             </w:r>
           </w:p>
@@ -202,11 +220,47 @@
       <w:tr>
         <w:tc>
           <w:tcPr>
-            <w:tcW w:w="1870" w:type="dxa"/>
+            <w:tcW w:w="1075" w:type="dxa"/>
           </w:tcPr>
           <w:p>
             <w:r>
               <w:t>1</w:t>
+            </w:r>
+            <w:r>
+              <w:t>.</w:t>
+            </w:r>
+          </w:p>
+        </w:tc>
+        <w:tc>
+          <w:tcPr>
+            <w:tcW w:w="1080" w:type="dxa"/>
+          </w:tcPr>
+          <w:p>
+            <w:r>
+              <w:t>0.1</w:t>
+            </w:r>
+          </w:p>
+        </w:tc>
+        <w:tc>
+          <w:tcPr>
+            <w:tcW w:w="1890" w:type="dxa"/>
+          </w:tcPr>
+          <w:p>
+            <w:r>
+              <w:t>1.09.2015</w:t>
+            </w:r>
+          </w:p>
+        </w:tc>
+        <w:tc>
+          <w:tcPr>
+            <w:tcW w:w="3435" w:type="dxa"/>
+          </w:tcPr>
+          <w:p>
+            <w:r>
+              <w:t>Pooja Rao/</w:t>
+            </w:r>
+            <w:r>
+              <w:t>Ananya Jana</w:t>
             </w:r>
           </w:p>
         </w:tc>
@@ -216,36 +270,6 @@
           </w:tcPr>
           <w:p>
             <w:r>
-              <w:t>0.1</w:t>
-            </w:r>
-          </w:p>
-        </w:tc>
-        <w:tc>
-          <w:tcPr>
-            <w:tcW w:w="1870" w:type="dxa"/>
-          </w:tcPr>
-          <w:p>
-            <w:r>
-              <w:t>1.09.2015</w:t>
-            </w:r>
-          </w:p>
-        </w:tc>
-        <w:tc>
-          <w:tcPr>
-            <w:tcW w:w="1870" w:type="dxa"/>
-          </w:tcPr>
-          <w:p>
-            <w:r>
-              <w:t>Ananya Jana</w:t>
-            </w:r>
-          </w:p>
-        </w:tc>
-        <w:tc>
-          <w:tcPr>
-            <w:tcW w:w="1870" w:type="dxa"/>
-          </w:tcPr>
-          <w:p>
-            <w:r>
               <w:t>Initial Draft</w:t>
             </w:r>
           </w:p>
@@ -254,25 +278,25 @@
       <w:tr>
         <w:tc>
           <w:tcPr>
-            <w:tcW w:w="1870" w:type="dxa"/>
+            <w:tcW w:w="1075" w:type="dxa"/>
           </w:tcPr>
           <w:p/>
         </w:tc>
         <w:tc>
           <w:tcPr>
-            <w:tcW w:w="1870" w:type="dxa"/>
+            <w:tcW w:w="1080" w:type="dxa"/>
           </w:tcPr>
           <w:p/>
         </w:tc>
         <w:tc>
           <w:tcPr>
-            <w:tcW w:w="1870" w:type="dxa"/>
+            <w:tcW w:w="1890" w:type="dxa"/>
           </w:tcPr>
           <w:p/>
         </w:tc>
         <w:tc>
           <w:tcPr>
-            <w:tcW w:w="1870" w:type="dxa"/>
+            <w:tcW w:w="3435" w:type="dxa"/>
           </w:tcPr>
           <w:p/>
         </w:tc>
@@ -286,25 +310,25 @@
       <w:tr>
         <w:tc>
           <w:tcPr>
-            <w:tcW w:w="1870" w:type="dxa"/>
+            <w:tcW w:w="1075" w:type="dxa"/>
           </w:tcPr>
           <w:p/>
         </w:tc>
         <w:tc>
           <w:tcPr>
-            <w:tcW w:w="1870" w:type="dxa"/>
+            <w:tcW w:w="1080" w:type="dxa"/>
           </w:tcPr>
           <w:p/>
         </w:tc>
         <w:tc>
           <w:tcPr>
-            <w:tcW w:w="1870" w:type="dxa"/>
+            <w:tcW w:w="1890" w:type="dxa"/>
           </w:tcPr>
           <w:p/>
         </w:tc>
         <w:tc>
           <w:tcPr>
-            <w:tcW w:w="1870" w:type="dxa"/>
+            <w:tcW w:w="3435" w:type="dxa"/>
           </w:tcPr>
           <w:p/>
         </w:tc>
@@ -318,25 +342,25 @@
       <w:tr>
         <w:tc>
           <w:tcPr>
-            <w:tcW w:w="1870" w:type="dxa"/>
+            <w:tcW w:w="1075" w:type="dxa"/>
           </w:tcPr>
           <w:p/>
         </w:tc>
         <w:tc>
           <w:tcPr>
-            <w:tcW w:w="1870" w:type="dxa"/>
+            <w:tcW w:w="1080" w:type="dxa"/>
           </w:tcPr>
           <w:p/>
         </w:tc>
         <w:tc>
           <w:tcPr>
-            <w:tcW w:w="1870" w:type="dxa"/>
+            <w:tcW w:w="1890" w:type="dxa"/>
           </w:tcPr>
           <w:p/>
         </w:tc>
         <w:tc>
           <w:tcPr>
-            <w:tcW w:w="1870" w:type="dxa"/>
+            <w:tcW w:w="3435" w:type="dxa"/>
           </w:tcPr>
           <w:p/>
         </w:tc>
@@ -1866,7 +1890,7 @@
       <w:pPr>
         <w:pStyle w:val="Heading1"/>
       </w:pPr>
-      <w:bookmarkStart w:id="0" w:name="_Toc428859991"/>
+      <w:bookmarkStart w:id="1" w:name="_Toc428859991"/>
     </w:p>
     <w:p>
       <w:pPr>
@@ -1900,7 +1924,7 @@
       <w:r>
         <w:t>1. Introduction</w:t>
       </w:r>
-      <w:bookmarkEnd w:id="0"/>
+      <w:bookmarkEnd w:id="1"/>
     </w:p>
     <w:p>
       <w:r>
@@ -1918,11 +1942,11 @@
           <w:numId w:val="4"/>
         </w:numPr>
       </w:pPr>
-      <w:bookmarkStart w:id="1" w:name="_Toc428859992"/>
+      <w:bookmarkStart w:id="2" w:name="_Toc428859992"/>
       <w:r>
         <w:t>Purpose of this document</w:t>
       </w:r>
-      <w:bookmarkEnd w:id="1"/>
+      <w:bookmarkEnd w:id="2"/>
     </w:p>
     <w:p>
       <w:r>
@@ -1937,11 +1961,11 @@
           <w:numId w:val="4"/>
         </w:numPr>
       </w:pPr>
-      <w:bookmarkStart w:id="2" w:name="_Toc428859993"/>
+      <w:bookmarkStart w:id="3" w:name="_Toc428859993"/>
       <w:r>
         <w:t>Scope of the Project</w:t>
       </w:r>
-      <w:bookmarkEnd w:id="2"/>
+      <w:bookmarkEnd w:id="3"/>
     </w:p>
     <w:p>
       <w:r>
@@ -1964,33 +1988,6 @@
       </w:r>
       <w:r>
         <w:t>The app should also have provision for emailing these analysis reports.</w:t>
-      </w:r>
-    </w:p>
-    <w:p>
-      <w:r>
-        <w:t xml:space="preserve">The initial version of the product should be ready by </w:t>
-      </w:r>
-      <w:r>
-        <w:rPr>
-          <w:highlight w:val="yellow"/>
-        </w:rPr>
-        <w:t>1</w:t>
-      </w:r>
-      <w:r>
-        <w:rPr>
-          <w:highlight w:val="yellow"/>
-          <w:vertAlign w:val="superscript"/>
-        </w:rPr>
-        <w:t>st</w:t>
-      </w:r>
-      <w:r>
-        <w:rPr>
-          <w:highlight w:val="yellow"/>
-        </w:rPr>
-        <w:t xml:space="preserve"> October</w:t>
-      </w:r>
-      <w:r>
-        <w:t>.</w:t>
       </w:r>
     </w:p>
     <w:p>
@@ -2001,11 +1998,11 @@
           <w:numId w:val="4"/>
         </w:numPr>
       </w:pPr>
-      <w:bookmarkStart w:id="3" w:name="_Toc428859994"/>
+      <w:bookmarkStart w:id="4" w:name="_Toc428859994"/>
       <w:r>
         <w:t>Definitions, Acronyms and Abbreviations</w:t>
       </w:r>
-      <w:bookmarkEnd w:id="3"/>
+      <w:bookmarkEnd w:id="4"/>
     </w:p>
     <w:p>
       <w:r>
@@ -2020,11 +2017,11 @@
           <w:numId w:val="4"/>
         </w:numPr>
       </w:pPr>
-      <w:bookmarkStart w:id="4" w:name="_Toc428859995"/>
+      <w:bookmarkStart w:id="5" w:name="_Toc428859995"/>
       <w:r>
         <w:t>References</w:t>
       </w:r>
-      <w:bookmarkEnd w:id="4"/>
+      <w:bookmarkEnd w:id="5"/>
     </w:p>
     <w:p>
       <w:r>
@@ -2035,11 +2032,11 @@
       <w:pPr>
         <w:pStyle w:val="Heading1"/>
       </w:pPr>
-      <w:bookmarkStart w:id="5" w:name="_Toc428859996"/>
+      <w:bookmarkStart w:id="6" w:name="_Toc428859996"/>
       <w:r>
         <w:t>1.5 Overview of the Remainder of the Document</w:t>
       </w:r>
-      <w:bookmarkEnd w:id="5"/>
+      <w:bookmarkEnd w:id="6"/>
     </w:p>
     <w:p>
       <w:r>
@@ -2051,7 +2048,7 @@
       <w:pPr>
         <w:pStyle w:val="Heading1"/>
       </w:pPr>
-      <w:bookmarkStart w:id="6" w:name="_Toc428859997"/>
+      <w:bookmarkStart w:id="7" w:name="_Toc428859997"/>
     </w:p>
     <w:p>
       <w:pPr>
@@ -2060,30 +2057,337 @@
       <w:r>
         <w:t>2. General Description</w:t>
       </w:r>
-      <w:bookmarkEnd w:id="6"/>
+      <w:bookmarkEnd w:id="7"/>
     </w:p>
     <w:p>
       <w:pPr>
         <w:pStyle w:val="Heading1"/>
       </w:pPr>
-      <w:bookmarkStart w:id="7" w:name="_Toc428859998"/>
+      <w:bookmarkStart w:id="8" w:name="_Toc428859998"/>
       <w:r>
         <w:t>2.1 Product Perspective</w:t>
       </w:r>
-      <w:bookmarkEnd w:id="7"/>
+      <w:bookmarkEnd w:id="8"/>
     </w:p>
     <w:p>
       <w:pPr>
         <w:pStyle w:val="Heading1"/>
       </w:pPr>
-      <w:bookmarkStart w:id="8" w:name="_Toc428859999"/>
+      <w:bookmarkStart w:id="9" w:name="_Toc428859999"/>
       <w:r>
         <w:t>2.2 Product Functions</w:t>
       </w:r>
-      <w:bookmarkEnd w:id="8"/>
-    </w:p>
-    <w:p>
-      <w:r>
+      <w:bookmarkEnd w:id="9"/>
+    </w:p>
+    <w:p>
+      <w:pPr>
+        <w:pStyle w:val="ListParagraph"/>
+        <w:numPr>
+          <w:ilvl w:val="0"/>
+          <w:numId w:val="5"/>
+        </w:numPr>
+        <w:spacing w:after="200" w:line="276" w:lineRule="auto"/>
+      </w:pPr>
+      <w:r>
+        <w:t>Click on App , Digital cleaner screen should come up.</w:t>
+      </w:r>
+    </w:p>
+    <w:p>
+      <w:pPr>
+        <w:pStyle w:val="ListParagraph"/>
+        <w:numPr>
+          <w:ilvl w:val="0"/>
+          <w:numId w:val="5"/>
+        </w:numPr>
+        <w:spacing w:after="200" w:line="276" w:lineRule="auto"/>
+      </w:pPr>
+      <w:r>
+        <w:t xml:space="preserve">App to have 3 tabs . </w:t>
+      </w:r>
+    </w:p>
+    <w:p>
+      <w:pPr>
+        <w:pStyle w:val="ListParagraph"/>
+        <w:numPr>
+          <w:ilvl w:val="0"/>
+          <w:numId w:val="7"/>
+        </w:numPr>
+        <w:spacing w:after="200" w:line="276" w:lineRule="auto"/>
+      </w:pPr>
+      <w:r>
+        <w:t>To show fill level</w:t>
+      </w:r>
+    </w:p>
+    <w:p>
+      <w:pPr>
+        <w:pStyle w:val="ListParagraph"/>
+        <w:numPr>
+          <w:ilvl w:val="0"/>
+          <w:numId w:val="7"/>
+        </w:numPr>
+        <w:spacing w:after="200" w:line="276" w:lineRule="auto"/>
+      </w:pPr>
+      <w:r>
+        <w:t>Optimized path for collecting bins</w:t>
+      </w:r>
+    </w:p>
+    <w:p>
+      <w:pPr>
+        <w:pStyle w:val="ListParagraph"/>
+        <w:numPr>
+          <w:ilvl w:val="0"/>
+          <w:numId w:val="7"/>
+        </w:numPr>
+        <w:spacing w:after="200" w:line="276" w:lineRule="auto"/>
+      </w:pPr>
+      <w:r>
+        <w:t>Analytics</w:t>
+      </w:r>
+    </w:p>
+    <w:p>
+      <w:pPr>
+        <w:pStyle w:val="ListParagraph"/>
+        <w:numPr>
+          <w:ilvl w:val="0"/>
+          <w:numId w:val="5"/>
+        </w:numPr>
+        <w:spacing w:after="200" w:line="276" w:lineRule="auto"/>
+      </w:pPr>
+      <w:r>
+        <w:t>By Default To show fill level tab will be clicked</w:t>
+      </w:r>
+    </w:p>
+    <w:p>
+      <w:pPr>
+        <w:pStyle w:val="ListParagraph"/>
+        <w:numPr>
+          <w:ilvl w:val="0"/>
+          <w:numId w:val="5"/>
+        </w:numPr>
+        <w:spacing w:after="200" w:line="276" w:lineRule="auto"/>
+      </w:pPr>
+      <w:r>
+        <w:t>User should be able to see all the locations from the database. Location should be picked up on the basis on pin code . Say location 1 ( pin 560066) and different bin mapped to this pin number. App GUI will show the location , For ex. Table has 3 entries for pin 560066( whitefield). App should show</w:t>
+      </w:r>
+    </w:p>
+    <w:p>
+      <w:pPr>
+        <w:pStyle w:val="ListParagraph"/>
+      </w:pPr>
+      <w:r>
+        <w:t>Whitefield Bin1</w:t>
+      </w:r>
+    </w:p>
+    <w:p>
+      <w:pPr>
+        <w:pStyle w:val="ListParagraph"/>
+      </w:pPr>
+      <w:r>
+        <w:t>Whitefield Bin2</w:t>
+      </w:r>
+    </w:p>
+    <w:p>
+      <w:pPr>
+        <w:pStyle w:val="ListParagraph"/>
+      </w:pPr>
+      <w:r>
+        <w:t>Whitefield Bin 3</w:t>
+      </w:r>
+    </w:p>
+    <w:p>
+      <w:pPr>
+        <w:pStyle w:val="ListParagraph"/>
+        <w:numPr>
+          <w:ilvl w:val="0"/>
+          <w:numId w:val="5"/>
+        </w:numPr>
+        <w:spacing w:after="200" w:line="276" w:lineRule="auto"/>
+      </w:pPr>
+      <w:r>
+        <w:t>Each row should show percentage filled information from database</w:t>
+      </w:r>
+    </w:p>
+    <w:p>
+      <w:pPr>
+        <w:pStyle w:val="ListParagraph"/>
+        <w:numPr>
+          <w:ilvl w:val="0"/>
+          <w:numId w:val="5"/>
+        </w:numPr>
+        <w:spacing w:after="200" w:line="276" w:lineRule="auto"/>
+      </w:pPr>
+      <w:r>
+        <w:t xml:space="preserve">Color of the row will be </w:t>
+      </w:r>
+    </w:p>
+    <w:p>
+      <w:pPr>
+        <w:pStyle w:val="ListParagraph"/>
+      </w:pPr>
+      <w:r>
+        <w:t>0% to 50% = Green</w:t>
+      </w:r>
+    </w:p>
+    <w:p>
+      <w:pPr>
+        <w:pStyle w:val="ListParagraph"/>
+      </w:pPr>
+      <w:r>
+        <w:t>51% to 70 % = Amber</w:t>
+      </w:r>
+    </w:p>
+    <w:p>
+      <w:pPr>
+        <w:pStyle w:val="ListParagraph"/>
+      </w:pPr>
+      <w:r>
+        <w:t>71% to 100% = Red</w:t>
+      </w:r>
+    </w:p>
+    <w:p>
+      <w:pPr>
+        <w:pStyle w:val="ListParagraph"/>
+        <w:numPr>
+          <w:ilvl w:val="0"/>
+          <w:numId w:val="5"/>
+        </w:numPr>
+        <w:spacing w:after="200" w:line="276" w:lineRule="auto"/>
+      </w:pPr>
+      <w:r>
+        <w:t xml:space="preserve">Tab on location selected will take to another screen Bin Details </w:t>
+      </w:r>
+    </w:p>
+    <w:p>
+      <w:pPr>
+        <w:pStyle w:val="ListParagraph"/>
+      </w:pPr>
+      <w:r>
+        <w:t xml:space="preserve">Change in temp and humidity </w:t>
+      </w:r>
+    </w:p>
+    <w:p>
+      <w:pPr>
+        <w:pStyle w:val="ListParagraph"/>
+        <w:numPr>
+          <w:ilvl w:val="0"/>
+          <w:numId w:val="5"/>
+        </w:numPr>
+        <w:spacing w:after="200" w:line="276" w:lineRule="auto"/>
+      </w:pPr>
+      <w:r>
+        <w:t>Bin details more</w:t>
+      </w:r>
+    </w:p>
+    <w:p>
+      <w:pPr>
+        <w:pStyle w:val="ListParagraph"/>
+        <w:numPr>
+          <w:ilvl w:val="0"/>
+          <w:numId w:val="5"/>
+        </w:numPr>
+        <w:spacing w:after="200" w:line="276" w:lineRule="auto"/>
+      </w:pPr>
+      <w:r>
+        <w:t>Bin details , Week or custom</w:t>
+      </w:r>
+    </w:p>
+    <w:p>
+      <w:pPr>
+        <w:pStyle w:val="ListParagraph"/>
+        <w:numPr>
+          <w:ilvl w:val="0"/>
+          <w:numId w:val="5"/>
+        </w:numPr>
+        <w:spacing w:after="200" w:line="276" w:lineRule="auto"/>
+      </w:pPr>
+      <w:r>
+        <w:t>Optimal path</w:t>
+      </w:r>
+    </w:p>
+    <w:p>
+      <w:pPr>
+        <w:pStyle w:val="ListParagraph"/>
+        <w:numPr>
+          <w:ilvl w:val="0"/>
+          <w:numId w:val="5"/>
+        </w:numPr>
+        <w:spacing w:after="200" w:line="276" w:lineRule="auto"/>
+      </w:pPr>
+      <w:r>
+        <w:t>Analytics</w:t>
+      </w:r>
+    </w:p>
+    <w:p>
+      <w:r>
+        <w:t>Show Fill level – 4 screens</w:t>
+      </w:r>
+    </w:p>
+    <w:p>
+      <w:pPr>
+        <w:pStyle w:val="ListParagraph"/>
+        <w:numPr>
+          <w:ilvl w:val="0"/>
+          <w:numId w:val="6"/>
+        </w:numPr>
+        <w:spacing w:after="200" w:line="276" w:lineRule="auto"/>
+      </w:pPr>
+      <w:r>
+        <w:t>Fill levels &gt;&gt; More</w:t>
+      </w:r>
+    </w:p>
+    <w:p>
+      <w:pPr>
+        <w:pStyle w:val="ListParagraph"/>
+        <w:numPr>
+          <w:ilvl w:val="0"/>
+          <w:numId w:val="6"/>
+        </w:numPr>
+        <w:spacing w:after="200" w:line="276" w:lineRule="auto"/>
+      </w:pPr>
+      <w:r>
+        <w:t>Bin Details  Week</w:t>
+      </w:r>
+    </w:p>
+    <w:p>
+      <w:pPr>
+        <w:pStyle w:val="ListParagraph"/>
+        <w:numPr>
+          <w:ilvl w:val="0"/>
+          <w:numId w:val="6"/>
+        </w:numPr>
+        <w:spacing w:after="200" w:line="276" w:lineRule="auto"/>
+      </w:pPr>
+      <w:r>
+        <w:t>Bin Details Custom 1</w:t>
+      </w:r>
+    </w:p>
+    <w:p>
+      <w:pPr>
+        <w:pStyle w:val="ListParagraph"/>
+        <w:numPr>
+          <w:ilvl w:val="0"/>
+          <w:numId w:val="6"/>
+        </w:numPr>
+        <w:spacing w:after="200" w:line="276" w:lineRule="auto"/>
+      </w:pPr>
+      <w:r>
+        <w:t>Bin details custom 2</w:t>
+      </w:r>
+    </w:p>
+    <w:p>
+      <w:r>
+        <w:t>Optimal path – 1 screen</w:t>
+      </w:r>
+    </w:p>
+    <w:p>
+      <w:r>
+        <w:t>Analytics – 5 screens</w:t>
+      </w:r>
+    </w:p>
+    <w:p/>
+    <w:p>
+      <w:r>
+        <w:lastRenderedPageBreak/>
         <w:t>Functional Requirements</w:t>
       </w:r>
     </w:p>
@@ -2101,18 +2405,19 @@
       <w:pPr>
         <w:pStyle w:val="Heading1"/>
       </w:pPr>
-      <w:bookmarkStart w:id="9" w:name="_Toc428860000"/>
+      <w:bookmarkStart w:id="10" w:name="_Toc428860000"/>
       <w:r>
         <w:t>2.3 User Characteristics/Roles and Responsibilities</w:t>
       </w:r>
-      <w:bookmarkEnd w:id="9"/>
+      <w:bookmarkEnd w:id="10"/>
     </w:p>
     <w:p>
       <w:r>
         <w:t>This app will be used mainly by NGOs or BBMP for quick detection of almost full garbage bins and collection and garbage from them. They can</w:t>
       </w:r>
-      <w:bookmarkStart w:id="10" w:name="_GoBack"/>
-      <w:bookmarkEnd w:id="10"/>
+      <w:r>
+        <w:t xml:space="preserve"> also use the analysis data for various purposes e.g. if the fill trend of a bin shows some kind of anomaly from the perspective of say temperature or humidity, then BBMP may need to educate the residents in that area on that. Again, there might be different teams assigned by BBMP/NGO for cleanup of different areas, so how quickly the almost full garbage bins are coming to empty state may show the efficiency of a particular team. </w:t>
+      </w:r>
     </w:p>
     <w:p>
       <w:pPr>
@@ -2125,6 +2430,14 @@
       <w:bookmarkEnd w:id="11"/>
     </w:p>
     <w:p>
+      <w:r>
+        <w:t>The mobile app can only show the fill levels of the garbage bins which are fitted with the sensors.</w:t>
+      </w:r>
+      <w:r>
+        <w:t xml:space="preserve"> It will not show for other garbage bins.</w:t>
+      </w:r>
+    </w:p>
+    <w:p>
       <w:pPr>
         <w:pStyle w:val="Heading1"/>
       </w:pPr>
@@ -2135,6 +2448,11 @@
       <w:bookmarkEnd w:id="12"/>
     </w:p>
     <w:p>
+      <w:r>
+        <w:t>The garbage bin lids will be fitted with sensors which can detect the fill level, temperature, humidity. In this project the application will work with simulation data.</w:t>
+      </w:r>
+    </w:p>
+    <w:p>
       <w:pPr>
         <w:pStyle w:val="Heading1"/>
       </w:pPr>
@@ -2145,6 +2463,16 @@
       <w:bookmarkEnd w:id="13"/>
     </w:p>
     <w:p>
+      <w:r>
+        <w:t>If a user chooses, he can lock the access to the app using password.</w:t>
+      </w:r>
+    </w:p>
+    <w:p>
+      <w:r>
+        <w:t>This app will be a client-server based model. The app will have read-only access to the server.</w:t>
+      </w:r>
+    </w:p>
+    <w:p>
       <w:pPr>
         <w:pStyle w:val="Heading1"/>
       </w:pPr>
@@ -2155,6 +2483,11 @@
       <w:bookmarkEnd w:id="14"/>
     </w:p>
     <w:p>
+      <w:r>
+        <w:t>Stress testing should be done on the app, by launching multiple instances of the app from different mobiles.</w:t>
+      </w:r>
+    </w:p>
+    <w:p>
       <w:pPr>
         <w:pStyle w:val="Heading1"/>
       </w:pPr>
@@ -2165,6 +2498,23 @@
       <w:bookmarkEnd w:id="15"/>
     </w:p>
     <w:p>
+      <w:r>
+        <w:t xml:space="preserve">The app should be scalable and extensible e.g. a user </w:t>
+      </w:r>
+      <w:r>
+        <w:t xml:space="preserve">can </w:t>
+      </w:r>
+      <w:r>
+        <w:t>choose to schedule automatic emai</w:t>
+      </w:r>
+      <w:r>
+        <w:t>ls to export the analytics data for regular reviews.</w:t>
+      </w:r>
+      <w:r>
+        <w:t xml:space="preserve"> Or, can a user save the optimal route in some way, so that even if the net connectivity is down, he may see the optimal route.</w:t>
+      </w:r>
+    </w:p>
+    <w:p>
       <w:pPr>
         <w:pStyle w:val="Heading1"/>
       </w:pPr>
@@ -2185,16 +2535,57 @@
       <w:bookmarkEnd w:id="17"/>
     </w:p>
     <w:p>
+      <w:r>
+        <w:t>In a day mu</w:t>
+      </w:r>
+      <w:r>
+        <w:t>ltiple instances of the app may</w:t>
+      </w:r>
+      <w:r>
+        <w:t xml:space="preserve"> try to access data from centralized server simultaneously, that should not degrade the performance. If having one server causes delayed response, then there sh</w:t>
+      </w:r>
+      <w:r>
+        <w:t xml:space="preserve">ould be provision for adding </w:t>
+      </w:r>
+      <w:r>
+        <w:t>more server</w:t>
+      </w:r>
+      <w:r>
+        <w:t xml:space="preserve">s </w:t>
+      </w:r>
+      <w:r>
+        <w:t xml:space="preserve">in the back-end </w:t>
+      </w:r>
+      <w:r>
+        <w:t>for</w:t>
+      </w:r>
+      <w:r>
+        <w:t xml:space="preserve"> load balancing.</w:t>
+      </w:r>
+    </w:p>
+    <w:p>
       <w:pPr>
         <w:pStyle w:val="Heading1"/>
       </w:pPr>
       <w:bookmarkStart w:id="18" w:name="_Toc428860008"/>
       <w:r>
+        <w:lastRenderedPageBreak/>
         <w:t>2.11 Usability</w:t>
       </w:r>
       <w:bookmarkEnd w:id="18"/>
     </w:p>
     <w:p>
+      <w:r>
+        <w:t>The app should be simple enough for</w:t>
+      </w:r>
+      <w:r>
+        <w:t xml:space="preserve"> any non-technical person to use.</w:t>
+      </w:r>
+      <w:r>
+        <w:t xml:space="preserve"> The app should work on different platform e.g. android, iphone, windows, linux.</w:t>
+      </w:r>
+    </w:p>
+    <w:p>
       <w:pPr>
         <w:pStyle w:val="Heading1"/>
       </w:pPr>
@@ -2203,6 +2594,11 @@
         <w:t>2.12 Concurrency</w:t>
       </w:r>
       <w:bookmarkEnd w:id="19"/>
+    </w:p>
+    <w:p>
+      <w:r>
+        <w:t>The app will access the server data in read-only fashion. So, multiple apps can simultaneously access the server data.</w:t>
+      </w:r>
     </w:p>
     <w:sectPr>
       <w:pgSz w:w="12240" w:h="15840"/>
@@ -2508,9 +2904,276 @@
     </w:lvl>
   </w:abstractNum>
   <w:abstractNum w:abstractNumId="3" w15:restartNumberingAfterBreak="0">
+    <w:nsid w:val="53721021"/>
+    <w:multiLevelType w:val="hybridMultilevel"/>
+    <w:tmpl w:val="134A4E42"/>
+    <w:lvl w:ilvl="0" w:tplc="0409000F">
+      <w:start w:val="1"/>
+      <w:numFmt w:val="decimal"/>
+      <w:lvlText w:val="%1."/>
+      <w:lvlJc w:val="left"/>
+      <w:pPr>
+        <w:ind w:left="720" w:hanging="360"/>
+      </w:pPr>
+      <w:rPr>
+        <w:rFonts w:hint="default"/>
+      </w:rPr>
+    </w:lvl>
+    <w:lvl w:ilvl="1" w:tplc="04090019" w:tentative="1">
+      <w:start w:val="1"/>
+      <w:numFmt w:val="lowerLetter"/>
+      <w:lvlText w:val="%2."/>
+      <w:lvlJc w:val="left"/>
+      <w:pPr>
+        <w:ind w:left="1440" w:hanging="360"/>
+      </w:pPr>
+    </w:lvl>
+    <w:lvl w:ilvl="2" w:tplc="0409001B" w:tentative="1">
+      <w:start w:val="1"/>
+      <w:numFmt w:val="lowerRoman"/>
+      <w:lvlText w:val="%3."/>
+      <w:lvlJc w:val="right"/>
+      <w:pPr>
+        <w:ind w:left="2160" w:hanging="180"/>
+      </w:pPr>
+    </w:lvl>
+    <w:lvl w:ilvl="3" w:tplc="0409000F" w:tentative="1">
+      <w:start w:val="1"/>
+      <w:numFmt w:val="decimal"/>
+      <w:lvlText w:val="%4."/>
+      <w:lvlJc w:val="left"/>
+      <w:pPr>
+        <w:ind w:left="2880" w:hanging="360"/>
+      </w:pPr>
+    </w:lvl>
+    <w:lvl w:ilvl="4" w:tplc="04090019" w:tentative="1">
+      <w:start w:val="1"/>
+      <w:numFmt w:val="lowerLetter"/>
+      <w:lvlText w:val="%5."/>
+      <w:lvlJc w:val="left"/>
+      <w:pPr>
+        <w:ind w:left="3600" w:hanging="360"/>
+      </w:pPr>
+    </w:lvl>
+    <w:lvl w:ilvl="5" w:tplc="0409001B" w:tentative="1">
+      <w:start w:val="1"/>
+      <w:numFmt w:val="lowerRoman"/>
+      <w:lvlText w:val="%6."/>
+      <w:lvlJc w:val="right"/>
+      <w:pPr>
+        <w:ind w:left="4320" w:hanging="180"/>
+      </w:pPr>
+    </w:lvl>
+    <w:lvl w:ilvl="6" w:tplc="0409000F" w:tentative="1">
+      <w:start w:val="1"/>
+      <w:numFmt w:val="decimal"/>
+      <w:lvlText w:val="%7."/>
+      <w:lvlJc w:val="left"/>
+      <w:pPr>
+        <w:ind w:left="5040" w:hanging="360"/>
+      </w:pPr>
+    </w:lvl>
+    <w:lvl w:ilvl="7" w:tplc="04090019" w:tentative="1">
+      <w:start w:val="1"/>
+      <w:numFmt w:val="lowerLetter"/>
+      <w:lvlText w:val="%8."/>
+      <w:lvlJc w:val="left"/>
+      <w:pPr>
+        <w:ind w:left="5760" w:hanging="360"/>
+      </w:pPr>
+    </w:lvl>
+    <w:lvl w:ilvl="8" w:tplc="0409001B" w:tentative="1">
+      <w:start w:val="1"/>
+      <w:numFmt w:val="lowerRoman"/>
+      <w:lvlText w:val="%9."/>
+      <w:lvlJc w:val="right"/>
+      <w:pPr>
+        <w:ind w:left="6480" w:hanging="180"/>
+      </w:pPr>
+    </w:lvl>
+  </w:abstractNum>
+  <w:abstractNum w:abstractNumId="4" w15:restartNumberingAfterBreak="0">
     <w:nsid w:val="5CCE15D8"/>
     <w:multiLevelType w:val="hybridMultilevel"/>
     <w:tmpl w:val="486A7BF0"/>
+    <w:lvl w:ilvl="0" w:tplc="0409000F">
+      <w:start w:val="1"/>
+      <w:numFmt w:val="decimal"/>
+      <w:lvlText w:val="%1."/>
+      <w:lvlJc w:val="left"/>
+      <w:pPr>
+        <w:ind w:left="720" w:hanging="360"/>
+      </w:pPr>
+      <w:rPr>
+        <w:rFonts w:hint="default"/>
+      </w:rPr>
+    </w:lvl>
+    <w:lvl w:ilvl="1" w:tplc="04090019" w:tentative="1">
+      <w:start w:val="1"/>
+      <w:numFmt w:val="lowerLetter"/>
+      <w:lvlText w:val="%2."/>
+      <w:lvlJc w:val="left"/>
+      <w:pPr>
+        <w:ind w:left="1440" w:hanging="360"/>
+      </w:pPr>
+    </w:lvl>
+    <w:lvl w:ilvl="2" w:tplc="0409001B" w:tentative="1">
+      <w:start w:val="1"/>
+      <w:numFmt w:val="lowerRoman"/>
+      <w:lvlText w:val="%3."/>
+      <w:lvlJc w:val="right"/>
+      <w:pPr>
+        <w:ind w:left="2160" w:hanging="180"/>
+      </w:pPr>
+    </w:lvl>
+    <w:lvl w:ilvl="3" w:tplc="0409000F" w:tentative="1">
+      <w:start w:val="1"/>
+      <w:numFmt w:val="decimal"/>
+      <w:lvlText w:val="%4."/>
+      <w:lvlJc w:val="left"/>
+      <w:pPr>
+        <w:ind w:left="2880" w:hanging="360"/>
+      </w:pPr>
+    </w:lvl>
+    <w:lvl w:ilvl="4" w:tplc="04090019" w:tentative="1">
+      <w:start w:val="1"/>
+      <w:numFmt w:val="lowerLetter"/>
+      <w:lvlText w:val="%5."/>
+      <w:lvlJc w:val="left"/>
+      <w:pPr>
+        <w:ind w:left="3600" w:hanging="360"/>
+      </w:pPr>
+    </w:lvl>
+    <w:lvl w:ilvl="5" w:tplc="0409001B" w:tentative="1">
+      <w:start w:val="1"/>
+      <w:numFmt w:val="lowerRoman"/>
+      <w:lvlText w:val="%6."/>
+      <w:lvlJc w:val="right"/>
+      <w:pPr>
+        <w:ind w:left="4320" w:hanging="180"/>
+      </w:pPr>
+    </w:lvl>
+    <w:lvl w:ilvl="6" w:tplc="0409000F" w:tentative="1">
+      <w:start w:val="1"/>
+      <w:numFmt w:val="decimal"/>
+      <w:lvlText w:val="%7."/>
+      <w:lvlJc w:val="left"/>
+      <w:pPr>
+        <w:ind w:left="5040" w:hanging="360"/>
+      </w:pPr>
+    </w:lvl>
+    <w:lvl w:ilvl="7" w:tplc="04090019" w:tentative="1">
+      <w:start w:val="1"/>
+      <w:numFmt w:val="lowerLetter"/>
+      <w:lvlText w:val="%8."/>
+      <w:lvlJc w:val="left"/>
+      <w:pPr>
+        <w:ind w:left="5760" w:hanging="360"/>
+      </w:pPr>
+    </w:lvl>
+    <w:lvl w:ilvl="8" w:tplc="0409001B" w:tentative="1">
+      <w:start w:val="1"/>
+      <w:numFmt w:val="lowerRoman"/>
+      <w:lvlText w:val="%9."/>
+      <w:lvlJc w:val="right"/>
+      <w:pPr>
+        <w:ind w:left="6480" w:hanging="180"/>
+      </w:pPr>
+    </w:lvl>
+  </w:abstractNum>
+  <w:abstractNum w:abstractNumId="5" w15:restartNumberingAfterBreak="0">
+    <w:nsid w:val="64A31514"/>
+    <w:multiLevelType w:val="hybridMultilevel"/>
+    <w:tmpl w:val="FF609394"/>
+    <w:lvl w:ilvl="0" w:tplc="4274C8CE">
+      <w:start w:val="1"/>
+      <w:numFmt w:val="decimal"/>
+      <w:lvlText w:val="%1."/>
+      <w:lvlJc w:val="left"/>
+      <w:pPr>
+        <w:ind w:left="1080" w:hanging="360"/>
+      </w:pPr>
+      <w:rPr>
+        <w:rFonts w:hint="default"/>
+      </w:rPr>
+    </w:lvl>
+    <w:lvl w:ilvl="1" w:tplc="04090019" w:tentative="1">
+      <w:start w:val="1"/>
+      <w:numFmt w:val="lowerLetter"/>
+      <w:lvlText w:val="%2."/>
+      <w:lvlJc w:val="left"/>
+      <w:pPr>
+        <w:ind w:left="1800" w:hanging="360"/>
+      </w:pPr>
+    </w:lvl>
+    <w:lvl w:ilvl="2" w:tplc="0409001B" w:tentative="1">
+      <w:start w:val="1"/>
+      <w:numFmt w:val="lowerRoman"/>
+      <w:lvlText w:val="%3."/>
+      <w:lvlJc w:val="right"/>
+      <w:pPr>
+        <w:ind w:left="2520" w:hanging="180"/>
+      </w:pPr>
+    </w:lvl>
+    <w:lvl w:ilvl="3" w:tplc="0409000F" w:tentative="1">
+      <w:start w:val="1"/>
+      <w:numFmt w:val="decimal"/>
+      <w:lvlText w:val="%4."/>
+      <w:lvlJc w:val="left"/>
+      <w:pPr>
+        <w:ind w:left="3240" w:hanging="360"/>
+      </w:pPr>
+    </w:lvl>
+    <w:lvl w:ilvl="4" w:tplc="04090019" w:tentative="1">
+      <w:start w:val="1"/>
+      <w:numFmt w:val="lowerLetter"/>
+      <w:lvlText w:val="%5."/>
+      <w:lvlJc w:val="left"/>
+      <w:pPr>
+        <w:ind w:left="3960" w:hanging="360"/>
+      </w:pPr>
+    </w:lvl>
+    <w:lvl w:ilvl="5" w:tplc="0409001B" w:tentative="1">
+      <w:start w:val="1"/>
+      <w:numFmt w:val="lowerRoman"/>
+      <w:lvlText w:val="%6."/>
+      <w:lvlJc w:val="right"/>
+      <w:pPr>
+        <w:ind w:left="4680" w:hanging="180"/>
+      </w:pPr>
+    </w:lvl>
+    <w:lvl w:ilvl="6" w:tplc="0409000F" w:tentative="1">
+      <w:start w:val="1"/>
+      <w:numFmt w:val="decimal"/>
+      <w:lvlText w:val="%7."/>
+      <w:lvlJc w:val="left"/>
+      <w:pPr>
+        <w:ind w:left="5400" w:hanging="360"/>
+      </w:pPr>
+    </w:lvl>
+    <w:lvl w:ilvl="7" w:tplc="04090019" w:tentative="1">
+      <w:start w:val="1"/>
+      <w:numFmt w:val="lowerLetter"/>
+      <w:lvlText w:val="%8."/>
+      <w:lvlJc w:val="left"/>
+      <w:pPr>
+        <w:ind w:left="6120" w:hanging="360"/>
+      </w:pPr>
+    </w:lvl>
+    <w:lvl w:ilvl="8" w:tplc="0409001B" w:tentative="1">
+      <w:start w:val="1"/>
+      <w:numFmt w:val="lowerRoman"/>
+      <w:lvlText w:val="%9."/>
+      <w:lvlJc w:val="right"/>
+      <w:pPr>
+        <w:ind w:left="6840" w:hanging="180"/>
+      </w:pPr>
+    </w:lvl>
+  </w:abstractNum>
+  <w:abstractNum w:abstractNumId="6" w15:restartNumberingAfterBreak="0">
+    <w:nsid w:val="7E11218D"/>
+    <w:multiLevelType w:val="hybridMultilevel"/>
+    <w:tmpl w:val="1080491A"/>
     <w:lvl w:ilvl="0" w:tplc="0409000F">
       <w:start w:val="1"/>
       <w:numFmt w:val="decimal"/>
@@ -2600,13 +3263,22 @@
     <w:abstractNumId w:val="1"/>
   </w:num>
   <w:num w:numId="2">
-    <w:abstractNumId w:val="3"/>
+    <w:abstractNumId w:val="4"/>
   </w:num>
   <w:num w:numId="3">
     <w:abstractNumId w:val="2"/>
   </w:num>
   <w:num w:numId="4">
     <w:abstractNumId w:val="0"/>
+  </w:num>
+  <w:num w:numId="5">
+    <w:abstractNumId w:val="6"/>
+  </w:num>
+  <w:num w:numId="6">
+    <w:abstractNumId w:val="3"/>
+  </w:num>
+  <w:num w:numId="7">
+    <w:abstractNumId w:val="5"/>
   </w:num>
 </w:numbering>
 </file>
@@ -3403,7 +4075,7 @@
 </file>
 
 <file path=customXml/itemProps1.xml><?xml version="1.0" encoding="utf-8"?>
-<ds:datastoreItem xmlns:ds="http://schemas.openxmlformats.org/officeDocument/2006/customXml" ds:itemID="{70A4B4DD-8B9A-4E26-9F41-8B99DB77009D}">
+<ds:datastoreItem xmlns:ds="http://schemas.openxmlformats.org/officeDocument/2006/customXml" ds:itemID="{09752244-DFE7-48DD-BDEA-3EFD71A4E92B}">
   <ds:schemaRefs>
     <ds:schemaRef ds:uri="http://schemas.openxmlformats.org/officeDocument/2006/bibliography"/>
   </ds:schemaRefs>

</xml_diff>